<commit_message>
Diagram & and some changes on the gdd
</commit_message>
<xml_diff>
--- a/Documents/Concept-Documents/GDD ShiftyDuels.docx
+++ b/Documents/Concept-Documents/GDD ShiftyDuels.docx
@@ -32,31 +32,16 @@
         <w:jc w:val="center"/>
       </w:pPr>
       <w:r>
-        <w:t xml:space="preserve">Konstantin </w:t>
-      </w:r>
-      <w:proofErr w:type="spellStart"/>
-      <w:r>
-        <w:t>Schaper</w:t>
-      </w:r>
-      <w:proofErr w:type="spellEnd"/>
+        <w:t>Konstantin Schaper</w:t>
+      </w:r>
       <w:r>
         <w:br/>
-        <w:t xml:space="preserve">David </w:t>
-      </w:r>
-      <w:proofErr w:type="spellStart"/>
-      <w:r>
-        <w:t>Kuehlmann</w:t>
-      </w:r>
-      <w:proofErr w:type="spellEnd"/>
+        <w:t>David Kuehlmann</w:t>
+      </w:r>
       <w:r>
         <w:br/>
-        <w:t xml:space="preserve">Alexander </w:t>
-      </w:r>
-      <w:proofErr w:type="spellStart"/>
-      <w:r>
-        <w:t>Hoffmeister</w:t>
-      </w:r>
-      <w:proofErr w:type="spellEnd"/>
+        <w:t>Alexander Hoffmeister</w:t>
+      </w:r>
     </w:p>
     <w:p>
       <w:pPr>
@@ -203,16 +188,8 @@
           <w:b/>
         </w:rPr>
         <w:lastRenderedPageBreak/>
-        <w:t xml:space="preserve">DELETE SECTIONS IF THEY DO NOT APPLY TO YOUR GAME E.G. </w:t>
-      </w:r>
-      <w:proofErr w:type="gramStart"/>
-      <w:r>
-        <w:rPr>
-          <w:b/>
-        </w:rPr>
-        <w:t>MONETIZATION</w:t>
-      </w:r>
-      <w:proofErr w:type="gramEnd"/>
+        <w:t>DELETE SECTIONS IF THEY DO NOT APPLY TO YOUR GAME E.G. MONETIZATION</w:t>
+      </w:r>
       <w:r>
         <w:rPr>
           <w:b/>
@@ -3039,16 +3016,7 @@
           <w:sz w:val="26"/>
           <w:szCs w:val="26"/>
         </w:rPr>
-        <w:t>Genre</w:t>
-      </w:r>
-      <w:proofErr w:type="gramStart"/>
-      <w:r>
-        <w:rPr>
-          <w:b/>
-          <w:sz w:val="26"/>
-          <w:szCs w:val="26"/>
-        </w:rPr>
-        <w:t>:</w:t>
+        <w:t>Genre:</w:t>
       </w:r>
       <w:r>
         <w:rPr>
@@ -3057,7 +3025,6 @@
         </w:rPr>
         <w:t>.</w:t>
       </w:r>
-      <w:proofErr w:type="gramEnd"/>
       <w:r>
         <w:rPr>
           <w:sz w:val="20"/>
@@ -3393,23 +3360,7 @@
           <w:sz w:val="24"/>
           <w:szCs w:val="24"/>
         </w:rPr>
-        <w:t xml:space="preserve">Unity (+ </w:t>
-      </w:r>
-      <w:proofErr w:type="spellStart"/>
-      <w:r>
-        <w:rPr>
-          <w:sz w:val="24"/>
-          <w:szCs w:val="24"/>
-        </w:rPr>
-        <w:t>MonoDevelope</w:t>
-      </w:r>
-      <w:proofErr w:type="spellEnd"/>
-      <w:r>
-        <w:rPr>
-          <w:sz w:val="24"/>
-          <w:szCs w:val="24"/>
-        </w:rPr>
-        <w:t>/Visual Studio)</w:t>
+        <w:t>Unity (+ MonoDevelope/Visual Studio)</w:t>
       </w:r>
     </w:p>
     <w:p>
@@ -3514,23 +3465,7 @@
           <w:sz w:val="24"/>
           <w:szCs w:val="24"/>
         </w:rPr>
-        <w:t xml:space="preserve">GitHub (+ </w:t>
-      </w:r>
-      <w:proofErr w:type="spellStart"/>
-      <w:r>
-        <w:rPr>
-          <w:sz w:val="24"/>
-          <w:szCs w:val="24"/>
-        </w:rPr>
-        <w:t>SourceTree</w:t>
-      </w:r>
-      <w:proofErr w:type="spellEnd"/>
-      <w:r>
-        <w:rPr>
-          <w:sz w:val="24"/>
-          <w:szCs w:val="24"/>
-        </w:rPr>
-        <w:t>)</w:t>
+        <w:t>GitHub (+ SourceTree)</w:t>
       </w:r>
     </w:p>
     <w:p>
@@ -3627,15 +3562,7 @@
         <w:t xml:space="preserve"> </w:t>
       </w:r>
       <w:r>
-        <w:t xml:space="preserve">Provide a game </w:t>
-      </w:r>
-      <w:proofErr w:type="gramStart"/>
-      <w:r>
-        <w:t>summary.</w:t>
-      </w:r>
-      <w:proofErr w:type="gramEnd"/>
-      <w:r>
-        <w:t xml:space="preserve"> What is this game about? Include a concise description of the gameplay</w:t>
+        <w:t>Provide a game summary. What is this game about? Include a concise description of the gameplay</w:t>
       </w:r>
     </w:p>
     <w:p>
@@ -3683,10 +3610,7 @@
         <w:t xml:space="preserve"> The game will be developed in Unity and be playable on PC.</w:t>
       </w:r>
     </w:p>
-    <w:p>
-      <w:bookmarkStart w:id="3" w:name="_GoBack"/>
-      <w:bookmarkEnd w:id="3"/>
-    </w:p>
+    <w:p/>
     <w:p>
       <w:r>
         <w:br w:type="page"/>
@@ -3697,12 +3621,12 @@
         <w:pStyle w:val="Heading1"/>
         <w:jc w:val="center"/>
       </w:pPr>
-      <w:bookmarkStart w:id="4" w:name="_Toc464116259"/>
+      <w:bookmarkStart w:id="3" w:name="_Toc464116259"/>
       <w:r>
         <w:lastRenderedPageBreak/>
         <w:t>Story Overview</w:t>
       </w:r>
-      <w:bookmarkEnd w:id="4"/>
+      <w:bookmarkEnd w:id="3"/>
     </w:p>
     <w:p>
       <w:r>
@@ -3711,18 +3635,17 @@
     </w:p>
     <w:p>
       <w:r>
-        <w:t xml:space="preserve">How are you communicating the story? Movies? </w:t>
-      </w:r>
-      <w:proofErr w:type="spellStart"/>
-      <w:r>
-        <w:t>Cutscenes</w:t>
-      </w:r>
-      <w:proofErr w:type="spellEnd"/>
-      <w:r>
-        <w:t>? In-game?</w:t>
+        <w:t>How are you communicating the story? Movies? Cutscenes? In-game?</w:t>
       </w:r>
     </w:p>
     <w:p/>
+    <w:p/>
+    <w:p/>
+    <w:p>
+      <w:r>
+        <w:t>Right now no story is planned. Maybe something about why our heroes are fighting. But in essence its not a story based game but a multiplayer arena.</w:t>
+      </w:r>
+    </w:p>
     <w:p>
       <w:r>
         <w:br w:type="page"/>
@@ -3733,12 +3656,12 @@
         <w:pStyle w:val="Heading1"/>
         <w:jc w:val="center"/>
       </w:pPr>
-      <w:bookmarkStart w:id="5" w:name="_Toc464116260"/>
+      <w:bookmarkStart w:id="4" w:name="_Toc464116260"/>
       <w:r>
         <w:lastRenderedPageBreak/>
         <w:t>Game Controls</w:t>
       </w:r>
-      <w:bookmarkEnd w:id="5"/>
+      <w:bookmarkEnd w:id="4"/>
     </w:p>
     <w:p>
       <w:r>
@@ -3751,6 +3674,22 @@
       </w:r>
     </w:p>
     <w:p/>
+    <w:p/>
+    <w:p>
+      <w:r>
+        <w:t>The game is played on a square grid. Everything can be controlled with the mouse, key bindings for abilities and menu are planned.</w:t>
+      </w:r>
+    </w:p>
+    <w:p>
+      <w:r>
+        <w:t>Movement is done by clicking the character then choosing move and clicking where you want to move inside the shown move radius.</w:t>
+      </w:r>
+    </w:p>
+    <w:p>
+      <w:r>
+        <w:t>After that the player can use skills, by either using a hot key or clicking the skill, every skill has a radius where it can be used.</w:t>
+      </w:r>
+    </w:p>
     <w:p>
       <w:r>
         <w:br w:type="page"/>
@@ -3761,12 +3700,12 @@
         <w:pStyle w:val="Heading1"/>
         <w:jc w:val="center"/>
       </w:pPr>
-      <w:bookmarkStart w:id="6" w:name="_Toc464116261"/>
+      <w:bookmarkStart w:id="5" w:name="_Toc464116261"/>
       <w:r>
         <w:lastRenderedPageBreak/>
         <w:t>Technological Requirements</w:t>
       </w:r>
-      <w:bookmarkEnd w:id="6"/>
+      <w:bookmarkEnd w:id="5"/>
     </w:p>
     <w:p>
       <w:r>
@@ -3775,15 +3714,7 @@
     </w:p>
     <w:p>
       <w:r>
-        <w:t xml:space="preserve">How are the camera, physics, </w:t>
-      </w:r>
-      <w:proofErr w:type="gramStart"/>
-      <w:r>
-        <w:t>bosses</w:t>
-      </w:r>
-      <w:proofErr w:type="gramEnd"/>
-      <w:r>
-        <w:t xml:space="preserve"> and so on going to be done? Implemented by programmer? By Designer? Hard-Coded? Scripted?</w:t>
+        <w:t>How are the camera, physics, bosses and so on going to be done? Implemented by programmer? By Designer? Hard-Coded? Scripted?</w:t>
       </w:r>
     </w:p>
     <w:p>
@@ -3798,18 +3729,14 @@
     </w:p>
     <w:p>
       <w:r>
-        <w:t xml:space="preserve">For PC games, include a section covering the target specs of the computer needed to run the game. This will list things like the amount of RAM, minimum CPU speed, </w:t>
-      </w:r>
-      <w:proofErr w:type="gramStart"/>
-      <w:r>
-        <w:t>minimum</w:t>
-      </w:r>
-      <w:proofErr w:type="gramEnd"/>
-      <w:r>
-        <w:t xml:space="preserve"> graphical abilities, required by peripherals, and so on.</w:t>
-      </w:r>
-    </w:p>
-    <w:p/>
+        <w:t>For PC games, include a section covering the target specs of the computer needed to run the game. This will list things like the amount of RAM, minimum CPU speed, minimum graphical abilities, required by peripherals, and so on.</w:t>
+      </w:r>
+    </w:p>
+    <w:p>
+      <w:r>
+        <w:t>The game will be done in Unity.</w:t>
+      </w:r>
+    </w:p>
     <w:p>
       <w:r>
         <w:br w:type="page"/>
@@ -3820,12 +3747,12 @@
         <w:pStyle w:val="Heading1"/>
         <w:jc w:val="center"/>
       </w:pPr>
-      <w:bookmarkStart w:id="7" w:name="_Toc464116262"/>
+      <w:bookmarkStart w:id="6" w:name="_Toc464116262"/>
       <w:r>
         <w:lastRenderedPageBreak/>
         <w:t>Front End of Game</w:t>
       </w:r>
-      <w:bookmarkEnd w:id="7"/>
+      <w:bookmarkEnd w:id="6"/>
     </w:p>
     <w:p>
       <w:r>
@@ -3895,6 +3822,11 @@
     <w:p/>
     <w:p>
       <w:r>
+        <w:t>Do we have anything like this?</w:t>
+      </w:r>
+    </w:p>
+    <w:p>
+      <w:r>
         <w:br w:type="page"/>
       </w:r>
     </w:p>
@@ -3903,12 +3835,12 @@
         <w:pStyle w:val="Heading1"/>
         <w:jc w:val="center"/>
       </w:pPr>
-      <w:bookmarkStart w:id="8" w:name="_Toc464116263"/>
+      <w:bookmarkStart w:id="7" w:name="_Toc464116263"/>
       <w:r>
         <w:lastRenderedPageBreak/>
         <w:t>Title/Start Screen</w:t>
       </w:r>
-      <w:bookmarkEnd w:id="8"/>
+      <w:bookmarkEnd w:id="7"/>
     </w:p>
     <w:p>
       <w:r>
@@ -3936,6 +3868,48 @@
       </w:r>
     </w:p>
     <w:p/>
+    <w:p/>
+    <w:p>
+      <w:pPr>
+        <w:pStyle w:val="ListParagraph"/>
+        <w:numPr>
+          <w:ilvl w:val="0"/>
+          <w:numId w:val="3"/>
+        </w:numPr>
+      </w:pPr>
+      <w:r>
+        <w:t>Start</w:t>
+      </w:r>
+    </w:p>
+    <w:p>
+      <w:pPr>
+        <w:pStyle w:val="ListParagraph"/>
+        <w:numPr>
+          <w:ilvl w:val="0"/>
+          <w:numId w:val="3"/>
+        </w:numPr>
+      </w:pPr>
+      <w:r>
+        <w:t>Options</w:t>
+      </w:r>
+    </w:p>
+    <w:p>
+      <w:pPr>
+        <w:pStyle w:val="ListParagraph"/>
+        <w:numPr>
+          <w:ilvl w:val="0"/>
+          <w:numId w:val="3"/>
+        </w:numPr>
+      </w:pPr>
+      <w:r>
+        <w:t>Exit</w:t>
+      </w:r>
+    </w:p>
+    <w:p>
+      <w:pPr>
+        <w:ind w:left="720"/>
+      </w:pPr>
+    </w:p>
     <w:p>
       <w:r>
         <w:br w:type="page"/>
@@ -3946,19 +3920,74 @@
         <w:pStyle w:val="Heading1"/>
         <w:jc w:val="center"/>
       </w:pPr>
-      <w:bookmarkStart w:id="9" w:name="_Toc464116264"/>
+      <w:bookmarkStart w:id="8" w:name="_Toc464116264"/>
       <w:r>
         <w:lastRenderedPageBreak/>
         <w:t>Game Flowchart</w:t>
       </w:r>
-      <w:bookmarkEnd w:id="9"/>
+      <w:bookmarkEnd w:id="8"/>
     </w:p>
     <w:p>
       <w:r>
         <w:t>Show how all the screens from “title/start screen” to “game cover” connect with each other</w:t>
       </w:r>
     </w:p>
-    <w:p/>
+    <w:p>
+      <w:r>
+        <w:rPr>
+          <w:noProof/>
+          <w:lang w:eastAsia="en-GB"/>
+        </w:rPr>
+        <w:drawing>
+          <wp:inline distT="0" distB="0" distL="0" distR="0" wp14:anchorId="6475C5F6" wp14:editId="15386A87">
+            <wp:extent cx="5724525" cy="3943350"/>
+            <wp:effectExtent l="0" t="0" r="9525" b="0"/>
+            <wp:docPr id="1" name="Picture 1" descr="C:\Users\3hoffa70\Documents\GitHub\Video_Game_Design\Documents\Concept-Documents\Drawing1.png"/>
+            <wp:cNvGraphicFramePr>
+              <a:graphicFrameLocks xmlns:a="http://schemas.openxmlformats.org/drawingml/2006/main" noChangeAspect="1"/>
+            </wp:cNvGraphicFramePr>
+            <a:graphic xmlns:a="http://schemas.openxmlformats.org/drawingml/2006/main">
+              <a:graphicData uri="http://schemas.openxmlformats.org/drawingml/2006/picture">
+                <pic:pic xmlns:pic="http://schemas.openxmlformats.org/drawingml/2006/picture">
+                  <pic:nvPicPr>
+                    <pic:cNvPr id="0" name="Picture 1" descr="C:\Users\3hoffa70\Documents\GitHub\Video_Game_Design\Documents\Concept-Documents\Drawing1.png"/>
+                    <pic:cNvPicPr>
+                      <a:picLocks noChangeAspect="1" noChangeArrowheads="1"/>
+                    </pic:cNvPicPr>
+                  </pic:nvPicPr>
+                  <pic:blipFill>
+                    <a:blip r:embed="rId8">
+                      <a:extLst>
+                        <a:ext uri="{28A0092B-C50C-407E-A947-70E740481C1C}">
+                          <a14:useLocalDpi xmlns:a14="http://schemas.microsoft.com/office/drawing/2010/main" val="0"/>
+                        </a:ext>
+                      </a:extLst>
+                    </a:blip>
+                    <a:srcRect/>
+                    <a:stretch>
+                      <a:fillRect/>
+                    </a:stretch>
+                  </pic:blipFill>
+                  <pic:spPr bwMode="auto">
+                    <a:xfrm>
+                      <a:off x="0" y="0"/>
+                      <a:ext cx="5724525" cy="3943350"/>
+                    </a:xfrm>
+                    <a:prstGeom prst="rect">
+                      <a:avLst/>
+                    </a:prstGeom>
+                    <a:noFill/>
+                    <a:ln>
+                      <a:noFill/>
+                    </a:ln>
+                  </pic:spPr>
+                </pic:pic>
+              </a:graphicData>
+            </a:graphic>
+          </wp:inline>
+        </w:drawing>
+      </w:r>
+    </w:p>
     <w:p>
       <w:r>
         <w:br w:type="page"/>
@@ -3969,12 +3998,12 @@
         <w:pStyle w:val="Heading1"/>
         <w:jc w:val="center"/>
       </w:pPr>
-      <w:bookmarkStart w:id="10" w:name="_Toc464116265"/>
+      <w:bookmarkStart w:id="9" w:name="_Toc464116265"/>
       <w:r>
         <w:lastRenderedPageBreak/>
         <w:t>Loading Screen</w:t>
       </w:r>
-      <w:bookmarkEnd w:id="10"/>
+      <w:bookmarkEnd w:id="9"/>
     </w:p>
     <w:p>
       <w:r>
@@ -3992,12 +4021,12 @@
         <w:pStyle w:val="Heading1"/>
         <w:jc w:val="center"/>
       </w:pPr>
-      <w:bookmarkStart w:id="11" w:name="_Toc464116266"/>
+      <w:bookmarkStart w:id="10" w:name="_Toc464116266"/>
       <w:r>
         <w:lastRenderedPageBreak/>
         <w:t>Game Camera(s)</w:t>
       </w:r>
-      <w:bookmarkEnd w:id="11"/>
+      <w:bookmarkEnd w:id="10"/>
     </w:p>
     <w:p>
       <w:r>
@@ -4023,6 +4052,9 @@
     <w:p>
       <w:r>
         <w:t>Isometric</w:t>
+      </w:r>
+      <w:r>
+        <w:t>, the camera is not focused on the player. It can be moved by using the arrow keys or moving the mouse to the screen borders.</w:t>
       </w:r>
       <w:r>
         <w:br w:type="page"/>
@@ -4033,36 +4065,107 @@
         <w:pStyle w:val="Heading1"/>
         <w:jc w:val="center"/>
       </w:pPr>
-      <w:bookmarkStart w:id="12" w:name="_Toc464116267"/>
+      <w:bookmarkStart w:id="11" w:name="_Toc464116267"/>
       <w:r>
         <w:lastRenderedPageBreak/>
         <w:t>HUD System</w:t>
       </w:r>
-      <w:bookmarkEnd w:id="12"/>
-    </w:p>
-    <w:p>
-      <w:r>
-        <w:t xml:space="preserve">Describe and/or illustrate how information will be presented on-screen to the player. Include images of all associated imagery such as health/status, power/fuel, money, timers, maps, </w:t>
-      </w:r>
-      <w:proofErr w:type="spellStart"/>
-      <w:r>
-        <w:t>plings</w:t>
-      </w:r>
-      <w:proofErr w:type="spellEnd"/>
-      <w:r>
-        <w:t xml:space="preserve">, </w:t>
-      </w:r>
-      <w:proofErr w:type="spellStart"/>
-      <w:r>
-        <w:t>speedomters</w:t>
-      </w:r>
-      <w:proofErr w:type="spellEnd"/>
-      <w:r>
-        <w:t>, lives/continues, targeting, and special view like “predator vision” or bullet-time.</w:t>
+      <w:bookmarkEnd w:id="11"/>
+    </w:p>
+    <w:p>
+      <w:r>
+        <w:t>Describe and/or illustrate how information will be presented on-screen to the player. Include images of all associated imagery such as health/status, power/fuel, money, timers, maps, plings, speedomters, lives/continues, targeting, and special view like “predator vision” or bullet-time.</w:t>
       </w:r>
     </w:p>
     <w:p/>
     <w:p>
+      <w:r>
+        <w:t>What we need to show:</w:t>
+      </w:r>
+    </w:p>
+    <w:p>
+      <w:pPr>
+        <w:pStyle w:val="ListParagraph"/>
+        <w:numPr>
+          <w:ilvl w:val="0"/>
+          <w:numId w:val="3"/>
+        </w:numPr>
+      </w:pPr>
+      <w:r>
+        <w:t>Health</w:t>
+      </w:r>
+    </w:p>
+    <w:p>
+      <w:pPr>
+        <w:pStyle w:val="ListParagraph"/>
+        <w:numPr>
+          <w:ilvl w:val="0"/>
+          <w:numId w:val="3"/>
+        </w:numPr>
+      </w:pPr>
+      <w:r>
+        <w:t>action points</w:t>
+      </w:r>
+    </w:p>
+    <w:p>
+      <w:pPr>
+        <w:pStyle w:val="ListParagraph"/>
+        <w:numPr>
+          <w:ilvl w:val="0"/>
+          <w:numId w:val="3"/>
+        </w:numPr>
+      </w:pPr>
+      <w:r>
+        <w:t>move radius</w:t>
+      </w:r>
+    </w:p>
+    <w:p>
+      <w:pPr>
+        <w:pStyle w:val="ListParagraph"/>
+        <w:numPr>
+          <w:ilvl w:val="0"/>
+          <w:numId w:val="3"/>
+        </w:numPr>
+      </w:pPr>
+      <w:r>
+        <w:t>attack radi</w:t>
+      </w:r>
+    </w:p>
+    <w:p>
+      <w:pPr>
+        <w:pStyle w:val="ListParagraph"/>
+        <w:numPr>
+          <w:ilvl w:val="0"/>
+          <w:numId w:val="3"/>
+        </w:numPr>
+      </w:pPr>
+      <w:r>
+        <w:t>a hotbar for skills</w:t>
+      </w:r>
+    </w:p>
+    <w:p>
+      <w:pPr>
+        <w:pStyle w:val="ListParagraph"/>
+        <w:numPr>
+          <w:ilvl w:val="0"/>
+          <w:numId w:val="3"/>
+        </w:numPr>
+      </w:pPr>
+      <w:r>
+        <w:t xml:space="preserve"> a minimap</w:t>
+      </w:r>
+    </w:p>
+    <w:p>
+      <w:pPr>
+        <w:pStyle w:val="ListParagraph"/>
+        <w:numPr>
+          <w:ilvl w:val="0"/>
+          <w:numId w:val="3"/>
+        </w:numPr>
+      </w:pPr>
+      <w:r>
+        <w:t>score</w:t>
+      </w:r>
       <w:r>
         <w:br w:type="page"/>
       </w:r>
@@ -4072,19 +4175,25 @@
         <w:pStyle w:val="Heading1"/>
         <w:jc w:val="center"/>
       </w:pPr>
-      <w:bookmarkStart w:id="13" w:name="_Toc464116268"/>
+      <w:bookmarkStart w:id="12" w:name="_Toc464116268"/>
       <w:r>
         <w:lastRenderedPageBreak/>
         <w:t>Player Character(s)</w:t>
       </w:r>
+      <w:bookmarkEnd w:id="12"/>
+    </w:p>
+    <w:p>
+      <w:r>
+        <w:t>Provide information about the player character (if applicable) including images, names, and relationships to other characters in the game.</w:t>
+      </w:r>
+    </w:p>
+    <w:p>
+      <w:r>
+        <w:t>Nothing specific yet</w:t>
+      </w:r>
+      <w:bookmarkStart w:id="13" w:name="_GoBack"/>
       <w:bookmarkEnd w:id="13"/>
     </w:p>
-    <w:p>
-      <w:r>
-        <w:t>Provide information about the player character (if applicable) including images, names, and relationships to other characters in the game.</w:t>
-      </w:r>
-    </w:p>
-    <w:p/>
     <w:p>
       <w:r>
         <w:br w:type="page"/>
@@ -4156,15 +4265,7 @@
     <w:p/>
     <w:p>
       <w:r>
-        <w:t xml:space="preserve">No </w:t>
-      </w:r>
-      <w:proofErr w:type="spellStart"/>
-      <w:r>
-        <w:t>inventorz</w:t>
-      </w:r>
-      <w:proofErr w:type="spellEnd"/>
-      <w:r>
-        <w:t xml:space="preserve"> delete?</w:t>
+        <w:t>No inventorz delete?</w:t>
       </w:r>
       <w:r>
         <w:br w:type="page"/>
@@ -4184,15 +4285,7 @@
     </w:p>
     <w:p>
       <w:r>
-        <w:t>Describe and illustrate all combat moves and reactions including combo moves; different weapon types (melee and ranged); weapon tech tree; ranges; how the player equips; reloads; and changes weapon; lock-</w:t>
-      </w:r>
-      <w:proofErr w:type="spellStart"/>
-      <w:r>
-        <w:t>ons</w:t>
-      </w:r>
-      <w:proofErr w:type="spellEnd"/>
-      <w:r>
-        <w:t>; and targeting system.</w:t>
+        <w:t>Describe and illustrate all combat moves and reactions including combo moves; different weapon types (melee and ranged); weapon tech tree; ranges; how the player equips; reloads; and changes weapon; lock-ons; and targeting system.</w:t>
       </w:r>
     </w:p>
     <w:p/>
@@ -4249,17 +4342,7 @@
         <w:t>Alternate states</w:t>
       </w:r>
       <w:r>
-        <w:t xml:space="preserve">—describe any alternate states (stunned, poisoned, turn into a baby, </w:t>
-      </w:r>
-      <w:proofErr w:type="spellStart"/>
-      <w:proofErr w:type="gramStart"/>
-      <w:r>
-        <w:t>ect</w:t>
-      </w:r>
-      <w:proofErr w:type="spellEnd"/>
-      <w:proofErr w:type="gramEnd"/>
-      <w:r>
-        <w:t>) the player can get into and how it might affect controls.</w:t>
+        <w:t>—describe any alternate states (stunned, poisoned, turn into a baby, ect) the player can get into and how it might affect controls.</w:t>
       </w:r>
     </w:p>
     <w:p>
@@ -4281,15 +4364,7 @@
         <w:t xml:space="preserve">Death </w:t>
       </w:r>
       <w:r>
-        <w:t xml:space="preserve">(if applicable)—describe what happens when death </w:t>
-      </w:r>
-      <w:proofErr w:type="spellStart"/>
-      <w:r>
-        <w:t>occours</w:t>
-      </w:r>
-      <w:proofErr w:type="spellEnd"/>
-      <w:r>
-        <w:t>. List situations requiring unique animations (fire, drowning, and so on). What happens when the game is over? What does the game-over screen look like? Is there a penalty for dying?</w:t>
+        <w:t>(if applicable)—describe what happens when death occours. List situations requiring unique animations (fire, drowning, and so on). What happens when the game is over? What does the game-over screen look like? Is there a penalty for dying?</w:t>
       </w:r>
     </w:p>
     <w:p>
@@ -4327,19 +4402,11 @@
       </w:r>
     </w:p>
     <w:p>
-      <w:proofErr w:type="spellStart"/>
       <w:r>
         <w:rPr>
           <w:b/>
         </w:rPr>
-        <w:t>Leaderboard</w:t>
-      </w:r>
-      <w:proofErr w:type="spellEnd"/>
-      <w:r>
-        <w:rPr>
-          <w:b/>
-        </w:rPr>
-        <w:t xml:space="preserve"> setup</w:t>
+        <w:t>Leaderboard setup</w:t>
       </w:r>
       <w:r>
         <w:t>—what does it look like? What stats are being tracked?</w:t>
@@ -4432,15 +4499,7 @@
     </w:p>
     <w:p>
       <w:r>
-        <w:t xml:space="preserve">What vehicles are used? Provide visuals. How does the vehicles interact with the world, enemies, </w:t>
-      </w:r>
-      <w:proofErr w:type="gramStart"/>
-      <w:r>
-        <w:t>objects</w:t>
-      </w:r>
-      <w:proofErr w:type="gramEnd"/>
-      <w:r>
-        <w:t xml:space="preserve"> and so on? How does it control? Does it require a different camera system? How does the player enter or exit the vehicle? What abilities do the vehicles have?</w:t>
+        <w:t>What vehicles are used? Provide visuals. How does the vehicles interact with the world, enemies, objects and so on? How does it control? Does it require a different camera system? How does the player enter or exit the vehicle? What abilities do the vehicles have?</w:t>
       </w:r>
     </w:p>
     <w:p/>
@@ -4493,15 +4552,7 @@
         </w:rPr>
       </w:pPr>
       <w:r>
-        <w:t xml:space="preserve">Multiplayer maps – </w:t>
-      </w:r>
-      <w:proofErr w:type="spellStart"/>
-      <w:r>
-        <w:t>delte</w:t>
-      </w:r>
-      <w:proofErr w:type="spellEnd"/>
-      <w:r>
-        <w:t>?</w:t>
+        <w:t>Multiplayer maps – delte?</w:t>
       </w:r>
       <w:r>
         <w:br w:type="page"/>
@@ -4622,15 +4673,7 @@
         </w:rPr>
       </w:pPr>
       <w:r>
-        <w:t xml:space="preserve">Multiplayer so no enemies – </w:t>
-      </w:r>
-      <w:proofErr w:type="spellStart"/>
-      <w:r>
-        <w:t>delte</w:t>
-      </w:r>
-      <w:proofErr w:type="spellEnd"/>
-      <w:r>
-        <w:t>?</w:t>
+        <w:t>Multiplayer so no enemies – delte?</w:t>
       </w:r>
       <w:r>
         <w:br w:type="page"/>
@@ -4668,15 +4711,7 @@
         </w:rPr>
       </w:pPr>
       <w:r>
-        <w:t xml:space="preserve">Multiplayer so no enemies – </w:t>
-      </w:r>
-      <w:proofErr w:type="spellStart"/>
-      <w:r>
-        <w:t>delte</w:t>
-      </w:r>
-      <w:proofErr w:type="spellEnd"/>
-      <w:r>
-        <w:t>?</w:t>
+        <w:t>Multiplayer so no enemies – delte?</w:t>
       </w:r>
       <w:r>
         <w:br w:type="page"/>
@@ -4751,13 +4786,11 @@
         <w:jc w:val="center"/>
       </w:pPr>
       <w:bookmarkStart w:id="32" w:name="_Toc464116287"/>
-      <w:proofErr w:type="spellStart"/>
       <w:r>
         <w:lastRenderedPageBreak/>
         <w:t>Minigames</w:t>
       </w:r>
       <w:bookmarkEnd w:id="32"/>
-      <w:proofErr w:type="spellEnd"/>
     </w:p>
     <w:p>
       <w:pPr>
@@ -4769,23 +4802,7 @@
         </w:rPr>
       </w:pPr>
       <w:r>
-        <w:t xml:space="preserve">List the types of </w:t>
-      </w:r>
-      <w:proofErr w:type="spellStart"/>
-      <w:r>
-        <w:t>minigames</w:t>
-      </w:r>
-      <w:proofErr w:type="spellEnd"/>
-      <w:r>
-        <w:t xml:space="preserve"> and provide illustrations showing each game type. Describe how to play and use control schemes. List what original and repurposed game elements the </w:t>
-      </w:r>
-      <w:proofErr w:type="spellStart"/>
-      <w:r>
-        <w:t>minigames</w:t>
-      </w:r>
-      <w:proofErr w:type="spellEnd"/>
-      <w:r>
-        <w:t xml:space="preserve"> require. List what levels the games are found on and what rewards they yield.</w:t>
+        <w:t>List the types of minigames and provide illustrations showing each game type. Describe how to play and use control schemes. List what original and repurposed game elements the minigames require. List what levels the games are found on and what rewards they yield.</w:t>
       </w:r>
       <w:r>
         <w:br w:type="page"/>
@@ -4853,13 +4870,11 @@
         <w:jc w:val="center"/>
       </w:pPr>
       <w:bookmarkStart w:id="35" w:name="_Toc464116290"/>
-      <w:proofErr w:type="spellStart"/>
       <w:r>
         <w:lastRenderedPageBreak/>
         <w:t>Cutscenes</w:t>
       </w:r>
       <w:bookmarkEnd w:id="35"/>
-      <w:proofErr w:type="spellEnd"/>
     </w:p>
     <w:p>
       <w:pPr>
@@ -4871,31 +4886,7 @@
         </w:rPr>
       </w:pPr>
       <w:r>
-        <w:t xml:space="preserve">List the </w:t>
-      </w:r>
-      <w:proofErr w:type="spellStart"/>
-      <w:r>
-        <w:t>cutscenes</w:t>
-      </w:r>
-      <w:proofErr w:type="spellEnd"/>
-      <w:r>
-        <w:t xml:space="preserve">. Provide short outline of each </w:t>
-      </w:r>
-      <w:proofErr w:type="spellStart"/>
-      <w:r>
-        <w:t>cutscene</w:t>
-      </w:r>
-      <w:proofErr w:type="spellEnd"/>
-      <w:r>
-        <w:t xml:space="preserve"> and where each one is presented. Create storyboards for </w:t>
-      </w:r>
-      <w:proofErr w:type="spellStart"/>
-      <w:r>
-        <w:t>cutscenes</w:t>
-      </w:r>
-      <w:proofErr w:type="spellEnd"/>
-      <w:r>
-        <w:t>.</w:t>
+        <w:t>List the cutscenes. Provide short outline of each cutscene and where each one is presented. Create storyboards for cutscenes.</w:t>
       </w:r>
       <w:r>
         <w:br w:type="page"/>
@@ -4959,15 +4950,7 @@
         <w:t xml:space="preserve">Bonus Material—include images of screens. Explain how the player will </w:t>
       </w:r>
       <w:r>
-        <w:t>interact with the interface and activate this material (</w:t>
-      </w:r>
-      <w:proofErr w:type="spellStart"/>
-      <w:r>
-        <w:t>unlockables</w:t>
-      </w:r>
-      <w:proofErr w:type="spellEnd"/>
-      <w:r>
-        <w:t>, Easter eggs, and so on).</w:t>
+        <w:t>interact with the interface and activate this material (unlockables, Easter eggs, and so on).</w:t>
       </w:r>
     </w:p>
     <w:p>
@@ -4992,33 +4975,15 @@
         <w:jc w:val="center"/>
       </w:pPr>
       <w:bookmarkStart w:id="38" w:name="_Toc464116293"/>
-      <w:proofErr w:type="gramStart"/>
       <w:r>
         <w:lastRenderedPageBreak/>
-        <w:t>Appendix(</w:t>
-      </w:r>
-      <w:proofErr w:type="spellStart"/>
-      <w:proofErr w:type="gramEnd"/>
-      <w:r>
-        <w:t>es</w:t>
-      </w:r>
-      <w:proofErr w:type="spellEnd"/>
-      <w:r>
-        <w:t>)</w:t>
+        <w:t>Appendix(es)</w:t>
       </w:r>
       <w:bookmarkEnd w:id="38"/>
     </w:p>
     <w:p>
       <w:r>
-        <w:t xml:space="preserve">This is the place where long lists go, including player animations, enemy animations, sound effects, music, </w:t>
-      </w:r>
-      <w:proofErr w:type="spellStart"/>
-      <w:r>
-        <w:t>cutscenes</w:t>
-      </w:r>
-      <w:proofErr w:type="spellEnd"/>
-      <w:r>
-        <w:t xml:space="preserve"> scripts, in-game text, and VO scripts.</w:t>
+        <w:t>This is the place where long lists go, including player animations, enemy animations, sound effects, music, cutscenes scripts, in-game text, and VO scripts.</w:t>
       </w:r>
       <w:r>
         <w:t xml:space="preserve"> </w:t>
@@ -5036,17 +5001,7 @@
     </w:p>
     <w:p>
       <w:r>
-        <w:t xml:space="preserve">You should break this section up in a readable manner using sub-headers </w:t>
-      </w:r>
-      <w:proofErr w:type="spellStart"/>
-      <w:proofErr w:type="gramStart"/>
-      <w:r>
-        <w:t>ect</w:t>
-      </w:r>
-      <w:proofErr w:type="spellEnd"/>
-      <w:proofErr w:type="gramEnd"/>
-      <w:r>
-        <w:t>.</w:t>
+        <w:t>You should break this section up in a readable manner using sub-headers ect.</w:t>
       </w:r>
     </w:p>
     <w:p>
@@ -5055,7 +5010,7 @@
       </w:r>
     </w:p>
     <w:sectPr>
-      <w:footerReference w:type="default" r:id="rId8"/>
+      <w:footerReference w:type="default" r:id="rId9"/>
       <w:pgSz w:w="11906" w:h="16838"/>
       <w:pgMar w:top="1440" w:right="1440" w:bottom="1440" w:left="1440" w:header="708" w:footer="708" w:gutter="0"/>
       <w:cols w:space="708"/>
@@ -5124,7 +5079,7 @@
           <w:rPr>
             <w:noProof/>
           </w:rPr>
-          <w:t>21</w:t>
+          <w:t>26</w:t>
         </w:r>
         <w:r>
           <w:rPr>
@@ -6704,7 +6659,7 @@
 </file>
 
 <file path=customXml/itemProps1.xml><?xml version="1.0" encoding="utf-8"?>
-<ds:datastoreItem xmlns:ds="http://schemas.openxmlformats.org/officeDocument/2006/customXml" ds:itemID="{36E3820C-B939-4949-A5BF-DB661DB1597D}">
+<ds:datastoreItem xmlns:ds="http://schemas.openxmlformats.org/officeDocument/2006/customXml" ds:itemID="{E619F112-A27D-4C10-A446-46E5A7086585}">
   <ds:schemaRefs>
     <ds:schemaRef ds:uri="http://schemas.openxmlformats.org/officeDocument/2006/bibliography"/>
   </ds:schemaRefs>

</xml_diff>